<commit_message>
Add parts assessment to Design Docs
</commit_message>
<xml_diff>
--- a/Design Documents.docx
+++ b/Design Documents.docx
@@ -230,11 +230,407 @@
         </w:drawing>
       </w:r>
     </w:p>
-    <w:p/>
-    <w:p>
+    <w:p>
+      <w:pPr>
+        <w:spacing w:after="0"/>
+        <w:rPr>
+          <w:b/>
+        </w:rPr>
+      </w:pPr>
+      <w:r>
+        <w:rPr>
+          <w:b/>
+        </w:rPr>
+        <w:t>Parts Assessment</w:t>
+      </w:r>
+    </w:p>
+    <w:p>
+      <w:pPr>
+        <w:spacing w:after="0"/>
+      </w:pPr>
+      <w:r>
+        <w:t>2.0v LEDs</w:t>
+      </w:r>
+    </w:p>
+    <w:p>
+      <w:pPr>
+        <w:spacing w:after="0"/>
+      </w:pPr>
+      <w:r>
+        <w:t xml:space="preserve">Available in </w:t>
+      </w:r>
+    </w:p>
+    <w:p>
+      <w:pPr>
+        <w:spacing w:after="0"/>
+      </w:pPr>
+      <w:r>
+        <w:t xml:space="preserve">Orange - 30mA = </w:t>
+      </w:r>
+      <w:proofErr w:type="gramStart"/>
+      <w:r>
+        <w:t>N71KG  1</w:t>
+      </w:r>
+      <w:proofErr w:type="gramEnd"/>
+      <w:r>
+        <w:t xml:space="preserve"> Available 19p</w:t>
+      </w:r>
+    </w:p>
+    <w:p>
+      <w:pPr>
+        <w:spacing w:after="0"/>
+      </w:pPr>
+    </w:p>
+    <w:p>
+      <w:pPr>
+        <w:spacing w:after="0"/>
+      </w:pPr>
+      <w:r>
+        <w:t>2.5v LEDs</w:t>
+      </w:r>
+    </w:p>
+    <w:p>
+      <w:pPr>
+        <w:spacing w:after="0"/>
+      </w:pPr>
+      <w:r>
+        <w:t xml:space="preserve">Available in </w:t>
+      </w:r>
+    </w:p>
+    <w:p>
+      <w:pPr>
+        <w:spacing w:after="0"/>
+      </w:pPr>
+      <w:r>
+        <w:t xml:space="preserve">Red = WL32K 1 available 19p, </w:t>
+      </w:r>
+    </w:p>
+    <w:p>
+      <w:pPr>
+        <w:spacing w:after="0"/>
+      </w:pPr>
+      <w:r>
+        <w:t>Green CJ56L 2 Available 19p each</w:t>
+      </w:r>
+    </w:p>
+    <w:p>
+      <w:pPr>
+        <w:spacing w:after="0"/>
+      </w:pPr>
+    </w:p>
+    <w:p>
+      <w:pPr>
+        <w:spacing w:after="0"/>
+      </w:pPr>
+      <w:r>
+        <w:t>3.5v LEDs</w:t>
+      </w:r>
+    </w:p>
+    <w:p>
+      <w:pPr>
+        <w:spacing w:after="0"/>
+      </w:pPr>
+      <w:r>
+        <w:t xml:space="preserve">Available in </w:t>
+      </w:r>
       <w:bookmarkStart w:id="0" w:name="_GoBack"/>
       <w:bookmarkEnd w:id="0"/>
     </w:p>
+    <w:p>
+      <w:pPr>
+        <w:spacing w:after="0"/>
+      </w:pPr>
+      <w:r>
+        <w:t xml:space="preserve">White - 25mA = N21FN 1 available 19p each, </w:t>
+      </w:r>
+    </w:p>
+    <w:p>
+      <w:pPr>
+        <w:spacing w:after="0"/>
+      </w:pPr>
+      <w:r>
+        <w:t xml:space="preserve">Blue = N16FN 2 available 38p each, </w:t>
+      </w:r>
+    </w:p>
+    <w:p>
+      <w:pPr>
+        <w:spacing w:after="0"/>
+      </w:pPr>
+      <w:r>
+        <w:t xml:space="preserve">Red = N20FN 2 </w:t>
+      </w:r>
+      <w:r>
+        <w:t>available</w:t>
+      </w:r>
+      <w:r>
+        <w:t xml:space="preserve"> 19p each,</w:t>
+      </w:r>
+    </w:p>
+    <w:p>
+      <w:pPr>
+        <w:spacing w:after="0"/>
+      </w:pPr>
+      <w:r>
+        <w:t>Yellow - 50mA = N19FN 1 available 19p each,</w:t>
+      </w:r>
+    </w:p>
+    <w:p>
+      <w:pPr>
+        <w:spacing w:after="0"/>
+      </w:pPr>
+    </w:p>
+    <w:p>
+      <w:pPr>
+        <w:spacing w:after="0"/>
+      </w:pPr>
+      <w:r>
+        <w:t>5v LEDs</w:t>
+      </w:r>
+    </w:p>
+    <w:p>
+      <w:pPr>
+        <w:spacing w:after="0"/>
+      </w:pPr>
+      <w:r>
+        <w:t xml:space="preserve">Available in </w:t>
+      </w:r>
+    </w:p>
+    <w:p>
+      <w:pPr>
+        <w:spacing w:after="0"/>
+      </w:pPr>
+      <w:r>
+        <w:t xml:space="preserve">Blue - 30mA = N69KG 2 available 19p each, </w:t>
+      </w:r>
+    </w:p>
+    <w:p>
+      <w:pPr>
+        <w:spacing w:after="0"/>
+      </w:pPr>
+      <w:r>
+        <w:t>Green - 20mA = N61AX 1 available 59p each</w:t>
+      </w:r>
+    </w:p>
+    <w:p>
+      <w:pPr>
+        <w:spacing w:after="0"/>
+      </w:pPr>
+      <w:r>
+        <w:t>Red - 10mA = CJ64U 2 available 19p each</w:t>
+      </w:r>
+    </w:p>
+    <w:p>
+      <w:pPr>
+        <w:spacing w:after="0"/>
+      </w:pPr>
+    </w:p>
+    <w:p>
+      <w:pPr>
+        <w:spacing w:after="0"/>
+        <w:rPr>
+          <w:b/>
+        </w:rPr>
+      </w:pPr>
+      <w:r>
+        <w:rPr>
+          <w:b/>
+        </w:rPr>
+        <w:t>Decision</w:t>
+      </w:r>
+    </w:p>
+    <w:p>
+      <w:pPr>
+        <w:spacing w:after="0"/>
+      </w:pPr>
+      <w:r>
+        <w:t>Fail Safe        Red   (5.0v) - No Resistor</w:t>
+      </w:r>
+    </w:p>
+    <w:p>
+      <w:pPr>
+        <w:spacing w:after="0"/>
+      </w:pPr>
+      <w:r>
+        <w:t>FPV              Green (5.0v) - No Resistor</w:t>
+      </w:r>
+    </w:p>
+    <w:p>
+      <w:pPr>
+        <w:spacing w:after="0"/>
+      </w:pPr>
+      <w:r>
+        <w:t xml:space="preserve">GoPro            </w:t>
+      </w:r>
+      <w:proofErr w:type="gramStart"/>
+      <w:r>
+        <w:t>Blue  (</w:t>
+      </w:r>
+      <w:proofErr w:type="gramEnd"/>
+      <w:r>
+        <w:t>5.0v) - No Resistor</w:t>
+      </w:r>
+    </w:p>
+    <w:p>
+      <w:pPr>
+        <w:spacing w:after="0"/>
+      </w:pPr>
+      <w:r>
+        <w:t xml:space="preserve">OSD on           White (3.5v) - 68 ohms, 100 ohms probably </w:t>
+      </w:r>
+    </w:p>
+    <w:p>
+      <w:pPr>
+        <w:spacing w:after="0"/>
+      </w:pPr>
+      <w:r>
+        <w:lastRenderedPageBreak/>
+        <w:t xml:space="preserve">OSD Loop Out     </w:t>
+      </w:r>
+      <w:proofErr w:type="gramStart"/>
+      <w:r>
+        <w:t>Yellow(</w:t>
+      </w:r>
+      <w:proofErr w:type="gramEnd"/>
+      <w:r>
+        <w:t xml:space="preserve">3.5v) - 68 ohms, 100 ohms probably </w:t>
+      </w:r>
+    </w:p>
+    <w:p>
+      <w:pPr>
+        <w:spacing w:after="0"/>
+      </w:pPr>
+    </w:p>
+    <w:p>
+      <w:pPr>
+        <w:spacing w:after="0"/>
+        <w:rPr>
+          <w:b/>
+        </w:rPr>
+      </w:pPr>
+      <w:r>
+        <w:rPr>
+          <w:b/>
+        </w:rPr>
+        <w:t>Order from Maplin</w:t>
+      </w:r>
+      <w:r>
+        <w:rPr>
+          <w:b/>
+        </w:rPr>
+        <w:t>’</w:t>
+      </w:r>
+      <w:r>
+        <w:rPr>
+          <w:b/>
+        </w:rPr>
+        <w:t>s</w:t>
+      </w:r>
+    </w:p>
+    <w:p>
+      <w:pPr>
+        <w:spacing w:after="0"/>
+        <w:rPr>
+          <w:b/>
+        </w:rPr>
+      </w:pPr>
+      <w:r>
+        <w:t>1 x N71KG 2v Orange</w:t>
+      </w:r>
+    </w:p>
+    <w:p>
+      <w:pPr>
+        <w:spacing w:after="0"/>
+      </w:pPr>
+      <w:r>
+        <w:t>2 x CJ64U 5v Red</w:t>
+      </w:r>
+    </w:p>
+    <w:p>
+      <w:pPr>
+        <w:spacing w:after="0"/>
+      </w:pPr>
+      <w:r>
+        <w:t>1 x N61AX 5v Green</w:t>
+      </w:r>
+    </w:p>
+    <w:p>
+      <w:pPr>
+        <w:spacing w:after="0"/>
+      </w:pPr>
+      <w:r>
+        <w:t>2 x N69KG 5v Blue</w:t>
+      </w:r>
+    </w:p>
+    <w:p>
+      <w:pPr>
+        <w:spacing w:after="0"/>
+      </w:pPr>
+      <w:r>
+        <w:t>1 x N21FN 3.5v White</w:t>
+      </w:r>
+    </w:p>
+    <w:p>
+      <w:pPr>
+        <w:spacing w:after="0"/>
+      </w:pPr>
+      <w:r>
+        <w:t>1 x N19FN 3.5v Yellow</w:t>
+      </w:r>
+    </w:p>
+    <w:p>
+      <w:pPr>
+        <w:spacing w:after="0"/>
+      </w:pPr>
+      <w:r>
+        <w:t xml:space="preserve">2 x M100R </w:t>
+      </w:r>
+      <w:proofErr w:type="gramStart"/>
+      <w:r>
+        <w:t>100ohm</w:t>
+      </w:r>
+      <w:proofErr w:type="gramEnd"/>
+      <w:r>
+        <w:t xml:space="preserve"> Resistor</w:t>
+      </w:r>
+    </w:p>
+    <w:p>
+      <w:pPr>
+        <w:spacing w:after="0"/>
+      </w:pPr>
+      <w:r>
+        <w:t xml:space="preserve">2 x M68R </w:t>
+      </w:r>
+      <w:proofErr w:type="gramStart"/>
+      <w:r>
+        <w:t>68ohm</w:t>
+      </w:r>
+      <w:proofErr w:type="gramEnd"/>
+      <w:r>
+        <w:t xml:space="preserve"> Resistor</w:t>
+      </w:r>
+    </w:p>
+    <w:p>
+      <w:pPr>
+        <w:spacing w:after="0"/>
+      </w:pPr>
+      <w:r>
+        <w:t xml:space="preserve">2 x M150R </w:t>
+      </w:r>
+      <w:proofErr w:type="gramStart"/>
+      <w:r>
+        <w:t>150ohm</w:t>
+      </w:r>
+      <w:proofErr w:type="gramEnd"/>
+      <w:r>
+        <w:t xml:space="preserve"> Resistor</w:t>
+      </w:r>
+    </w:p>
+    <w:p>
+      <w:r>
+        <w:t>1 x 4066</w:t>
+      </w:r>
+    </w:p>
+    <w:p/>
     <w:p/>
     <w:sectPr>
       <w:pgSz w:w="11906" w:h="16838"/>

</xml_diff>